<commit_message>
Minor changes to fortix to make it more playable
</commit_message>
<xml_diff>
--- a/AnthisReborn/Adventure/scenes10.docx
+++ b/AnthisReborn/Adventure/scenes10.docx
@@ -1191,7 +1191,6 @@
           <w:szCs w:val="20"/>
           <w:u w:val="single"/>
         </w:rPr>
-        <w:lastRenderedPageBreak/>
         <w:t>Rivka</w:t>
       </w:r>
       <w:r>
@@ -1293,6 +1292,7 @@
           <w:szCs w:val="20"/>
           <w:u w:val="single"/>
         </w:rPr>
+        <w:lastRenderedPageBreak/>
         <w:t>Lothor</w:t>
       </w:r>
       <w:proofErr w:type="spellEnd"/>
@@ -3100,7 +3100,6 @@
           <w:szCs w:val="20"/>
           <w:u w:val="single"/>
         </w:rPr>
-        <w:lastRenderedPageBreak/>
         <w:t>Rivka</w:t>
       </w:r>
       <w:r>
@@ -3352,6 +3351,7 @@
           <w:sz w:val="20"/>
           <w:szCs w:val="20"/>
         </w:rPr>
+        <w:lastRenderedPageBreak/>
         <w:t xml:space="preserve">“After </w:t>
       </w:r>
       <w:proofErr w:type="spellStart"/>
@@ -3991,7 +3991,6 @@
           <w:szCs w:val="20"/>
         </w:rPr>
       </w:pPr>
-      <w:proofErr w:type="spellStart"/>
       <w:r>
         <w:rPr>
           <w:rFonts w:ascii="Pericles" w:hAnsi="Pericles"/>
@@ -4000,9 +3999,10 @@
           <w:sz w:val="20"/>
           <w:szCs w:val="20"/>
         </w:rPr>
-        <w:t>Radier</w:t>
-      </w:r>
-      <w:proofErr w:type="spellEnd"/>
+        <w:t>Raider</w:t>
+      </w:r>
+      <w:bookmarkStart w:id="0" w:name="_GoBack"/>
+      <w:bookmarkEnd w:id="0"/>
       <w:r>
         <w:rPr>
           <w:rFonts w:ascii="Pericles" w:hAnsi="Pericles"/>
@@ -4303,7 +4303,6 @@
           <w:sz w:val="20"/>
           <w:szCs w:val="20"/>
         </w:rPr>
-        <w:lastRenderedPageBreak/>
         <w:t>And as he approached to investigate, a giant climbed out of the hole, scaring the crap out of him</w:t>
       </w:r>
     </w:p>
@@ -4330,8 +4329,6 @@
         </w:rPr>
         <w:t>At that point, he ran and didn’t look back</w:t>
       </w:r>
-      <w:bookmarkStart w:id="0" w:name="_GoBack"/>
-      <w:bookmarkEnd w:id="0"/>
     </w:p>
     <w:p/>
     <w:sectPr>
@@ -5410,7 +5407,7 @@
       </w:pPr>
     </w:pPrDefault>
   </w:docDefaults>
-  <w:latentStyles w:defLockedState="0" w:defUIPriority="99" w:defSemiHidden="0" w:defUnhideWhenUsed="0" w:defQFormat="0" w:count="375">
+  <w:latentStyles w:defLockedState="0" w:defUIPriority="99" w:defSemiHidden="0" w:defUnhideWhenUsed="0" w:defQFormat="0" w:count="376">
     <w:lsdException w:name="Normal" w:uiPriority="0" w:qFormat="1"/>
     <w:lsdException w:name="heading 1" w:uiPriority="9" w:qFormat="1"/>
     <w:lsdException w:name="heading 2" w:semiHidden="1" w:uiPriority="9" w:unhideWhenUsed="1" w:qFormat="1"/>
@@ -5516,7 +5513,6 @@
     <w:lsdException w:name="HTML Sample" w:semiHidden="1" w:unhideWhenUsed="1"/>
     <w:lsdException w:name="HTML Typewriter" w:semiHidden="1" w:unhideWhenUsed="1"/>
     <w:lsdException w:name="HTML Variable" w:semiHidden="1" w:unhideWhenUsed="1"/>
-    <w:lsdException w:name="Normal Table" w:semiHidden="1" w:unhideWhenUsed="1"/>
     <w:lsdException w:name="annotation subject" w:semiHidden="1" w:unhideWhenUsed="1"/>
     <w:lsdException w:name="No List" w:semiHidden="1" w:unhideWhenUsed="1"/>
     <w:lsdException w:name="Outline List 1" w:semiHidden="1" w:unhideWhenUsed="1"/>
@@ -5563,10 +5559,8 @@
     <w:lsdException w:name="Table Subtle 2" w:semiHidden="1" w:unhideWhenUsed="1"/>
     <w:lsdException w:name="Table Web 1" w:semiHidden="1" w:unhideWhenUsed="1"/>
     <w:lsdException w:name="Table Web 2" w:semiHidden="1" w:unhideWhenUsed="1"/>
-    <w:lsdException w:name="Table Web 3" w:semiHidden="1" w:unhideWhenUsed="1"/>
     <w:lsdException w:name="Balloon Text" w:semiHidden="1" w:unhideWhenUsed="1"/>
     <w:lsdException w:name="Table Grid" w:uiPriority="39"/>
-    <w:lsdException w:name="Table Theme" w:semiHidden="1" w:unhideWhenUsed="1"/>
     <w:lsdException w:name="Placeholder Text" w:semiHidden="1"/>
     <w:lsdException w:name="No Spacing" w:uiPriority="1" w:qFormat="1"/>
     <w:lsdException w:name="Light Shading" w:uiPriority="60"/>
@@ -5786,6 +5780,7 @@
     <w:lsdException w:name="Smart Hyperlink" w:semiHidden="1" w:unhideWhenUsed="1"/>
     <w:lsdException w:name="Hashtag" w:semiHidden="1" w:unhideWhenUsed="1"/>
     <w:lsdException w:name="Unresolved Mention" w:semiHidden="1" w:unhideWhenUsed="1"/>
+    <w:lsdException w:name="Smart Link" w:semiHidden="1" w:unhideWhenUsed="1"/>
   </w:latentStyles>
   <w:style w:type="paragraph" w:default="1" w:styleId="Normal">
     <w:name w:val="Normal"/>

</xml_diff>